<commit_message>
things to do and travel
</commit_message>
<xml_diff>
--- a/en/Thingstodo.docx
+++ b/en/Thingstodo.docx
@@ -1,7 +1,7 @@
 
 <file path=word/document.xml><?xml version="1.0" encoding="utf-8"?>
 <w:document xmlns:wpc="http://schemas.microsoft.com/office/word/2010/wordprocessingCanvas" xmlns:cx="http://schemas.microsoft.com/office/drawing/2014/chartex" xmlns:cx1="http://schemas.microsoft.com/office/drawing/2015/9/8/chartex" xmlns:cx2="http://schemas.microsoft.com/office/drawing/2015/10/21/chartex" xmlns:cx3="http://schemas.microsoft.com/office/drawing/2016/5/9/chartex" xmlns:cx4="http://schemas.microsoft.com/office/drawing/2016/5/10/chartex" xmlns:cx5="http://schemas.microsoft.com/office/drawing/2016/5/11/chartex" xmlns:cx6="http://schemas.microsoft.com/office/drawing/2016/5/12/chartex" xmlns:cx7="http://schemas.microsoft.com/office/drawing/2016/5/13/chartex" xmlns:cx8="http://schemas.microsoft.com/office/drawing/2016/5/14/chartex" xmlns:mc="http://schemas.openxmlformats.org/markup-compatibility/2006" xmlns:aink="http://schemas.microsoft.com/office/drawing/2016/ink" xmlns:am3d="http://schemas.microsoft.com/office/drawing/2017/model3d" xmlns:o="urn:schemas-microsoft-com:office:office" xmlns:r="http://schemas.openxmlformats.org/officeDocument/2006/relationships" xmlns:m="http://schemas.openxmlformats.org/officeDocument/2006/math" xmlns:v="urn:schemas-microsoft-com:vml" xmlns:wp14="http://schemas.microsoft.com/office/word/2010/wordprocessingDrawing" xmlns:wp="http://schemas.openxmlformats.org/drawingml/2006/wordprocessingDrawing" xmlns:w10="urn:schemas-microsoft-com:office:word" xmlns:w="http://schemas.openxmlformats.org/wordprocessingml/2006/main" xmlns:w14="http://schemas.microsoft.com/office/word/2010/wordml" xmlns:w15="http://schemas.microsoft.com/office/word/2012/wordml" xmlns:w16cex="http://schemas.microsoft.com/office/word/2018/wordml/cex" xmlns:w16cid="http://schemas.microsoft.com/office/word/2016/wordml/cid" xmlns:w16="http://schemas.microsoft.com/office/word/2018/wordml" xmlns:w16sdtdh="http://schemas.microsoft.com/office/word/2020/wordml/sdtdatahash" xmlns:w16se="http://schemas.microsoft.com/office/word/2015/wordml/symex" xmlns:wpg="http://schemas.microsoft.com/office/word/2010/wordprocessingGroup" xmlns:wpi="http://schemas.microsoft.com/office/word/2010/wordprocessingInk" xmlns:wne="http://schemas.microsoft.com/office/word/2006/wordml" xmlns:wps="http://schemas.microsoft.com/office/word/2010/wordprocessingShape" mc:Ignorable="w14 w15 w16se w16cid w16 w16cex w16sdtdh wp14">
-  <w:background w:color="C5E0B3" w:themeColor="accent6" w:themeTint="66"/>
+  <w:background w:color="FFFFFF" w:themeColor="background1"/>
   <w:body>
     <w:p/>
     <w:p>
@@ -247,7 +247,7 @@
         <w:rPr>
           <w:b/>
           <w:bCs/>
-          <w:color w:val="FFFFFF" w:themeColor="background1"/>
+          <w:color w:val="7F7F7F" w:themeColor="text1" w:themeTint="80"/>
         </w:rPr>
       </w:pPr>
       <w:bookmarkStart w:id="1" w:name="OLE_LINK2"/>
@@ -255,7 +255,7 @@
         <w:rPr>
           <w:b/>
           <w:bCs/>
-          <w:color w:val="FFFFFF" w:themeColor="background1"/>
+          <w:color w:val="7F7F7F" w:themeColor="text1" w:themeTint="80"/>
         </w:rPr>
         <w:t>Things to do</w:t>
       </w:r>
@@ -311,7 +311,19 @@
         <w:rPr>
           <w:color w:val="595959" w:themeColor="text1" w:themeTint="A6"/>
         </w:rPr>
-        <w:t>s not your first time, this wedding is a great excuse to explore this beautiful Country</w:t>
+        <w:t xml:space="preserve">s not your first time, this wedding is a great excuse to explore </w:t>
+      </w:r>
+      <w:r>
+        <w:rPr>
+          <w:color w:val="595959" w:themeColor="text1" w:themeTint="A6"/>
+        </w:rPr>
+        <w:t>such a</w:t>
+      </w:r>
+      <w:r>
+        <w:rPr>
+          <w:color w:val="595959" w:themeColor="text1" w:themeTint="A6"/>
+        </w:rPr>
+        <w:t xml:space="preserve"> beautiful Country</w:t>
       </w:r>
       <w:r>
         <w:t>.</w:t>
@@ -402,63 +414,7 @@
         <w:rPr>
           <w:color w:val="595959" w:themeColor="text1" w:themeTint="A6"/>
         </w:rPr>
-        <w:t xml:space="preserve">If you want to do 1 to 2 hours day trips from Rome, I recommend Tivoli with his villas, </w:t>
-      </w:r>
-      <w:proofErr w:type="spellStart"/>
-      <w:r>
-        <w:rPr>
-          <w:color w:val="595959" w:themeColor="text1" w:themeTint="A6"/>
-        </w:rPr>
-        <w:t>Bracciano</w:t>
-      </w:r>
-      <w:proofErr w:type="spellEnd"/>
-      <w:r>
-        <w:rPr>
-          <w:color w:val="595959" w:themeColor="text1" w:themeTint="A6"/>
-        </w:rPr>
-        <w:t xml:space="preserve"> lake or Naples by train, or </w:t>
-      </w:r>
-      <w:proofErr w:type="spellStart"/>
-      <w:r>
-        <w:rPr>
-          <w:color w:val="595959" w:themeColor="text1" w:themeTint="A6"/>
-        </w:rPr>
-        <w:t>Civita</w:t>
-      </w:r>
-      <w:proofErr w:type="spellEnd"/>
-      <w:r>
-        <w:rPr>
-          <w:color w:val="595959" w:themeColor="text1" w:themeTint="A6"/>
-        </w:rPr>
-        <w:t xml:space="preserve"> di </w:t>
-      </w:r>
-      <w:proofErr w:type="spellStart"/>
-      <w:r>
-        <w:rPr>
-          <w:color w:val="595959" w:themeColor="text1" w:themeTint="A6"/>
-        </w:rPr>
-        <w:t>Bagnoregio</w:t>
-      </w:r>
-      <w:proofErr w:type="spellEnd"/>
-      <w:r>
-        <w:rPr>
-          <w:color w:val="595959" w:themeColor="text1" w:themeTint="A6"/>
-        </w:rPr>
-        <w:t xml:space="preserve"> and </w:t>
-      </w:r>
-      <w:proofErr w:type="spellStart"/>
-      <w:r>
-        <w:rPr>
-          <w:color w:val="595959" w:themeColor="text1" w:themeTint="A6"/>
-        </w:rPr>
-        <w:t>Bomarzo</w:t>
-      </w:r>
-      <w:proofErr w:type="spellEnd"/>
-      <w:r>
-        <w:rPr>
-          <w:color w:val="595959" w:themeColor="text1" w:themeTint="A6"/>
-        </w:rPr>
-        <w:t xml:space="preserve"> if you have a car. More long distance destinations can be reached by high-speed train (like Florence or Venice and Verona), but if you </w:t>
+        <w:t xml:space="preserve">If you want to do 1 to 2 hours day trips from Rome, I recommend Tivoli with his villas, Bracciano lake or Naples by train, or Civita di Bagnoregio and Bomarzo if you have a car. More long distance destinations can be reached by high-speed train (like Florence or Venice and Verona), but if you </w:t>
       </w:r>
       <w:r>
         <w:rPr>
@@ -470,7 +426,19 @@
         <w:rPr>
           <w:color w:val="595959" w:themeColor="text1" w:themeTint="A6"/>
         </w:rPr>
-        <w:t xml:space="preserve">to explore more </w:t>
+        <w:t xml:space="preserve">to explore </w:t>
+      </w:r>
+      <w:r>
+        <w:rPr>
+          <w:color w:val="595959" w:themeColor="text1" w:themeTint="A6"/>
+        </w:rPr>
+        <w:t>the surroundings</w:t>
+      </w:r>
+      <w:r>
+        <w:rPr>
+          <w:color w:val="595959" w:themeColor="text1" w:themeTint="A6"/>
+        </w:rPr>
+        <w:t xml:space="preserve"> </w:t>
       </w:r>
       <w:r>
         <w:rPr>
@@ -513,13 +481,25 @@
         <w:rPr>
           <w:color w:val="595959" w:themeColor="text1" w:themeTint="A6"/>
         </w:rPr>
-        <w:t xml:space="preserve">when people ask me what my favorite area in Italy is, I always answer </w:t>
-      </w:r>
-      <w:r>
-        <w:rPr>
-          <w:color w:val="595959" w:themeColor="text1" w:themeTint="A6"/>
-        </w:rPr>
-        <w:t>Sicily (after Rome of course). Sicily is such a beautiful region, in terms of food, people, nature, history, etc. It’s in the very south so you can either take a quick flight or embark on a 7+ hours car ride. Very similar to Sicily is Puglia, where my dad is from and which is another favorite of mine.</w:t>
+        <w:t xml:space="preserve">when people ask me what my favorite </w:t>
+      </w:r>
+      <w:r>
+        <w:rPr>
+          <w:color w:val="595959" w:themeColor="text1" w:themeTint="A6"/>
+        </w:rPr>
+        <w:t>place</w:t>
+      </w:r>
+      <w:r>
+        <w:rPr>
+          <w:color w:val="595959" w:themeColor="text1" w:themeTint="A6"/>
+        </w:rPr>
+        <w:t xml:space="preserve"> in Italy is, I always answer </w:t>
+      </w:r>
+      <w:r>
+        <w:rPr>
+          <w:color w:val="595959" w:themeColor="text1" w:themeTint="A6"/>
+        </w:rPr>
+        <w:t>Sicily (after Rome of course). Sicily is such a beautiful region in terms of food, people, nature, history, etc. It’s in the very south so you can either take a quick flight or embark on a 7+ hours car ride. Very similar to Sicily is Puglia, where my dad is from and which is another favorite of mine.</w:t>
       </w:r>
     </w:p>
     <w:p>

</xml_diff>